<commit_message>
dalaila changed for lockdown item
</commit_message>
<xml_diff>
--- a/Dalaila Botique/2020/Statement2020.docx
+++ b/Dalaila Botique/2020/Statement2020.docx
@@ -746,8 +746,14 @@
                 <w:szCs w:val="40"/>
               </w:rPr>
             </w:pPr>
-            <w:bookmarkStart w:id="0" w:name="_GoBack"/>
-            <w:bookmarkEnd w:id="0"/>
+            <w:r>
+              <w:rPr>
+                <w:rFonts w:ascii="Times New Roman" w:hAnsi="Times New Roman" w:cs="Times New Roman"/>
+                <w:sz w:val="40"/>
+                <w:szCs w:val="40"/>
+              </w:rPr>
+              <w:t>9182</w:t>
+            </w:r>
           </w:p>
         </w:tc>
         <w:tc>
@@ -831,6 +837,16 @@
                 <w:szCs w:val="40"/>
               </w:rPr>
             </w:pPr>
+            <w:r>
+              <w:rPr>
+                <w:rFonts w:ascii="Times New Roman" w:hAnsi="Times New Roman" w:cs="Times New Roman"/>
+                <w:sz w:val="40"/>
+                <w:szCs w:val="40"/>
+              </w:rPr>
+              <w:t>13063</w:t>
+            </w:r>
+            <w:bookmarkStart w:id="0" w:name="_GoBack"/>
+            <w:bookmarkEnd w:id="0"/>
           </w:p>
         </w:tc>
         <w:tc>
@@ -1418,7 +1434,7 @@
     <w:lsdException w:name="Table Web 2" w:semiHidden="1" w:unhideWhenUsed="1"/>
     <w:lsdException w:name="Table Web 3" w:semiHidden="1" w:unhideWhenUsed="1"/>
     <w:lsdException w:name="Balloon Text" w:semiHidden="1" w:unhideWhenUsed="1"/>
-    <w:lsdException w:name="Table Grid" w:semiHidden="1" w:uiPriority="59" w:unhideWhenUsed="1"/>
+    <w:lsdException w:name="Table Grid" w:uiPriority="59"/>
     <w:lsdException w:name="Table Theme" w:semiHidden="1" w:unhideWhenUsed="1"/>
     <w:lsdException w:name="Placeholder Text" w:semiHidden="1"/>
     <w:lsdException w:name="No Spacing" w:uiPriority="1" w:qFormat="1"/>

</xml_diff>